<commit_message>
Se agrega nuevos terminos
</commit_message>
<xml_diff>
--- a/Glosario de Términos Técnicos Generation CH31.docx
+++ b/Glosario de Términos Técnicos Generation CH31.docx
@@ -386,10 +386,7 @@
       </w:r>
       <w:proofErr w:type="spellEnd"/>
       <w:r>
-        <w:t xml:space="preserve"> de</w:t>
-      </w:r>
-      <w:r>
-        <w:t xml:space="preserve"> diseño y desarrollo web</w:t>
+        <w:t xml:space="preserve"> de diseño y desarrollo web</w:t>
       </w:r>
     </w:p>
     <w:p>
@@ -771,10 +768,7 @@
         <w:t>Lenguajes de alto nivel:</w:t>
       </w:r>
       <w:r>
-        <w:t xml:space="preserve"> se asemeja al lenguaje humano y utiliza muc</w:t>
-      </w:r>
-      <w:r>
-        <w:t>has palabras (Java, Python)</w:t>
+        <w:t xml:space="preserve"> se asemeja al lenguaje humano y utiliza muchas palabras (Java, Python)</w:t>
       </w:r>
     </w:p>
     <w:p>
@@ -832,10 +826,7 @@
         <w:t>Internet:</w:t>
       </w:r>
       <w:r>
-        <w:t xml:space="preserve"> redes intercon</w:t>
-      </w:r>
-      <w:r>
-        <w:t>ectadas</w:t>
+        <w:t xml:space="preserve"> redes interconectadas</w:t>
       </w:r>
     </w:p>
     <w:p>
@@ -1103,10 +1094,7 @@
         <w:t>301:</w:t>
       </w:r>
       <w:r>
-        <w:t xml:space="preserve"> La hamburguesa la venden en otro restaurante, Movido permanentemente, Redirecci</w:t>
-      </w:r>
-      <w:r>
-        <w:t>ón</w:t>
+        <w:t xml:space="preserve"> La hamburguesa la venden en otro restaurante, Movido permanentemente, Redirección</w:t>
       </w:r>
     </w:p>
     <w:p>
@@ -1188,10 +1176,7 @@
         <w:t>El servidor</w:t>
       </w:r>
       <w:r>
-        <w:t xml:space="preserve"> (quien prepara nuestra hamburguesa) toma todos los datos d</w:t>
-      </w:r>
-      <w:r>
-        <w:t xml:space="preserve">e nuestra petición (carne, pan, jitomate, lechuga, </w:t>
+        <w:t xml:space="preserve"> (quien prepara nuestra hamburguesa) toma todos los datos de nuestra petición (carne, pan, jitomate, lechuga, </w:t>
       </w:r>
       <w:proofErr w:type="spellStart"/>
       <w:r>
@@ -1240,13 +1225,7 @@
         <w:rPr>
           <w:b/>
         </w:rPr>
-        <w:t>HTTP</w:t>
-      </w:r>
-      <w:r>
-        <w:rPr>
-          <w:b/>
-        </w:rPr>
-        <w:t>:</w:t>
+        <w:t>HTTP:</w:t>
       </w:r>
       <w:r>
         <w:t xml:space="preserve"> Protocolo de Transferencia de Hipertexto (</w:t>
@@ -1335,10 +1314,7 @@
       </w:r>
       <w:proofErr w:type="spellStart"/>
       <w:r>
-        <w:t>director</w:t>
-      </w:r>
-      <w:r>
-        <w:t>y</w:t>
+        <w:t>directory</w:t>
       </w:r>
       <w:proofErr w:type="spellEnd"/>
       <w:r>
@@ -1448,10 +1424,7 @@
       </w:r>
       <w:r>
         <w:tab/>
-        <w:t>-R: hacer el comando rec</w:t>
-      </w:r>
-      <w:r>
-        <w:t>ursivo</w:t>
+        <w:t>-R: hacer el comando recursivo</w:t>
       </w:r>
     </w:p>
     <w:p>
@@ -1756,10 +1729,7 @@
     </w:p>
     <w:p>
       <w:r>
-        <w:t>Git</w:t>
-      </w:r>
-      <w:r>
-        <w:t xml:space="preserve"> </w:t>
+        <w:t xml:space="preserve">Git </w:t>
       </w:r>
       <w:proofErr w:type="spellStart"/>
       <w:r>
@@ -1775,10 +1745,7 @@
       </w:r>
       <w:proofErr w:type="spellEnd"/>
       <w:r>
-        <w:t xml:space="preserve"> cualquier versión posible que tenga un come</w:t>
-      </w:r>
-      <w:r>
-        <w:t xml:space="preserve">ntario </w:t>
+        <w:t xml:space="preserve"> cualquier versión posible que tenga un comentario </w:t>
       </w:r>
     </w:p>
     <w:p>
@@ -1913,6 +1880,68 @@
         </w:drawing>
       </w:r>
     </w:p>
+    <w:p/>
+    <w:p/>
+    <w:p>
+      <w:pPr>
+        <w:pStyle w:val="NormalWeb"/>
+        <w:shd w:val="clear" w:color="auto" w:fill="00FF00"/>
+        <w:spacing w:before="0" w:beforeAutospacing="0" w:after="0" w:afterAutospacing="0"/>
+        <w:rPr>
+          <w:rFonts w:ascii="Calibri" w:hAnsi="Calibri" w:cs="Calibri"/>
+          <w:color w:val="000000"/>
+          <w:sz w:val="22"/>
+          <w:szCs w:val="22"/>
+        </w:rPr>
+      </w:pPr>
+      <w:r>
+        <w:rPr>
+          <w:rFonts w:ascii="Calibri" w:hAnsi="Calibri" w:cs="Calibri"/>
+          <w:color w:val="000000"/>
+          <w:sz w:val="22"/>
+          <w:szCs w:val="22"/>
+        </w:rPr>
+        <w:t>GitHub (pregunta de examen):</w:t>
+      </w:r>
+    </w:p>
+    <w:p>
+      <w:pPr>
+        <w:pStyle w:val="NormalWeb"/>
+        <w:spacing w:before="0" w:beforeAutospacing="0" w:after="0" w:afterAutospacing="0"/>
+        <w:rPr>
+          <w:rFonts w:ascii="Calibri" w:hAnsi="Calibri" w:cs="Calibri"/>
+          <w:sz w:val="22"/>
+          <w:szCs w:val="22"/>
+        </w:rPr>
+      </w:pPr>
+      <w:r>
+        <w:rPr>
+          <w:rFonts w:ascii="Calibri" w:hAnsi="Calibri" w:cs="Calibri"/>
+          <w:sz w:val="22"/>
+          <w:szCs w:val="22"/>
+        </w:rPr>
+        <w:t xml:space="preserve">Es una </w:t>
+      </w:r>
+      <w:proofErr w:type="gramStart"/>
+      <w:r>
+        <w:rPr>
+          <w:rFonts w:ascii="Calibri" w:hAnsi="Calibri" w:cs="Calibri"/>
+          <w:sz w:val="22"/>
+          <w:szCs w:val="22"/>
+        </w:rPr>
+        <w:t>plataforma  para</w:t>
+      </w:r>
+      <w:proofErr w:type="gramEnd"/>
+      <w:r>
+        <w:rPr>
+          <w:rFonts w:ascii="Calibri" w:hAnsi="Calibri" w:cs="Calibri"/>
+          <w:sz w:val="22"/>
+          <w:szCs w:val="22"/>
+        </w:rPr>
+        <w:t xml:space="preserve"> poder crear proyecto, generalmente proyectos abiertos, en el sentido de que todos puedes copiar código. Se caracteriza principalmente por las funciones colaborativas que tiene. </w:t>
+      </w:r>
+    </w:p>
+    <w:p/>
     <w:sectPr>
       <w:pgSz w:w="11909" w:h="16834"/>
       <w:pgMar w:top="1440" w:right="1440" w:bottom="1440" w:left="1440" w:header="720" w:footer="720" w:gutter="0"/>
@@ -2506,6 +2535,23 @@
       <w:szCs w:val="30"/>
     </w:rPr>
   </w:style>
+  <w:style w:type="paragraph" w:styleId="NormalWeb">
+    <w:name w:val="Normal (Web)"/>
+    <w:basedOn w:val="Normal"/>
+    <w:uiPriority w:val="99"/>
+    <w:semiHidden/>
+    <w:unhideWhenUsed/>
+    <w:rsid w:val="00666E09"/>
+    <w:pPr>
+      <w:spacing w:before="100" w:beforeAutospacing="1" w:after="100" w:afterAutospacing="1" w:line="240" w:lineRule="auto"/>
+    </w:pPr>
+    <w:rPr>
+      <w:rFonts w:ascii="Times New Roman" w:eastAsia="Times New Roman" w:hAnsi="Times New Roman" w:cs="Times New Roman"/>
+      <w:sz w:val="24"/>
+      <w:szCs w:val="24"/>
+      <w:lang w:val="es-MX"/>
+    </w:rPr>
+  </w:style>
 </w:styles>
 </file>
 

</xml_diff>